<commit_message>
Creacion de tabla y trigger de libreria
</commit_message>
<xml_diff>
--- a/Taller 6/Taller 6 Actividad 3.docx
+++ b/Taller 6/Taller 6 Actividad 3.docx
@@ -68,19 +68,7 @@
         <w:rPr>
           <w:lang w:eastAsia="es-CO"/>
         </w:rPr>
-        <w:t xml:space="preserve">Elabore una nueva tabla llamada "control_de_cambios_librería" la cual debe contener 3 columnas (usuario, </w:t>
-      </w:r>
-      <w:r>
-        <w:rPr>
-          <w:lang w:eastAsia="es-CO"/>
-        </w:rPr>
-        <w:t>acción</w:t>
-      </w:r>
-      <w:r>
-        <w:rPr>
-          <w:lang w:eastAsia="es-CO"/>
-        </w:rPr>
-        <w:t>, fecha) y guarde utilizando 2 Triggers el nombre del usuario que agrego o elimino un registro en la tabla seleccionada en el punto anterior.</w:t>
+        <w:t>Elabore una nueva tabla llamada "control_de_cambios_librería" la cual debe contener 3 columnas (usuario, acción, fecha) y guarde utilizando 2 Triggers el nombre del usuario que agrego o elimino un registro en la tabla seleccionada en el punto anterior.</w:t>
       </w:r>
     </w:p>
     <w:p>
@@ -116,19 +104,7 @@
         <w:rPr>
           <w:lang w:eastAsia="es-CO"/>
         </w:rPr>
-        <w:t xml:space="preserve">Elabore una nueva tabla llamada "control_de_cambios_hospital" la cual debe contener 3 columnas (usuario, </w:t>
-      </w:r>
-      <w:r>
-        <w:rPr>
-          <w:lang w:eastAsia="es-CO"/>
-        </w:rPr>
-        <w:t>acción</w:t>
-      </w:r>
-      <w:r>
-        <w:rPr>
-          <w:lang w:eastAsia="es-CO"/>
-        </w:rPr>
-        <w:t>, fecha) y guarde utilizando 2 Triggers el nombre del usuario que agrego o elimino un registro en la tabla seleccionada en el punto anterior.</w:t>
+        <w:t>Elabore una nueva tabla llamada "control_de_cambios_hospital" la cual debe contener 3 columnas (usuario, acción, fecha) y guarde utilizando 2 Triggers el nombre del usuario que agrego o elimino un registro en la tabla seleccionada en el punto anterior.</w:t>
       </w:r>
     </w:p>
     <w:p>
@@ -183,6 +159,7 @@
       </w:pPr>
       <w:r>
         <w:rPr>
+          <w:noProof/>
           <w:lang w:eastAsia="es-CO"/>
         </w:rPr>
         <w:drawing>
@@ -331,6 +308,7 @@
         <w:rPr>
           <w:b/>
           <w:bCs/>
+          <w:noProof/>
           <w:u w:val="single"/>
           <w:lang w:eastAsia="es-CO"/>
         </w:rPr>
@@ -402,6 +380,7 @@
         <w:rPr>
           <w:b/>
           <w:bCs/>
+          <w:noProof/>
         </w:rPr>
         <w:drawing>
           <wp:inline distT="0" distB="0" distL="0" distR="0" wp14:anchorId="6F45A1C5" wp14:editId="087491CD">
@@ -466,6 +445,7 @@
         <w:rPr>
           <w:b/>
           <w:bCs/>
+          <w:noProof/>
         </w:rPr>
         <w:drawing>
           <wp:inline distT="0" distB="0" distL="0" distR="0" wp14:anchorId="0072CCFC" wp14:editId="4F2E84B6">
@@ -530,6 +510,7 @@
         <w:rPr>
           <w:b/>
           <w:bCs/>
+          <w:noProof/>
         </w:rPr>
         <w:drawing>
           <wp:inline distT="0" distB="0" distL="0" distR="0" wp14:anchorId="129FEB37" wp14:editId="1C0F55B4">
@@ -680,6 +661,7 @@
         <w:rPr>
           <w:b/>
           <w:bCs/>
+          <w:noProof/>
         </w:rPr>
         <w:drawing>
           <wp:inline distT="0" distB="0" distL="0" distR="0" wp14:anchorId="331E3FBD" wp14:editId="679F0028">
@@ -744,6 +726,7 @@
         <w:rPr>
           <w:b/>
           <w:bCs/>
+          <w:noProof/>
         </w:rPr>
         <w:drawing>
           <wp:inline distT="0" distB="0" distL="0" distR="0" wp14:anchorId="32B51BE1" wp14:editId="68FB54D0">
@@ -809,6 +792,7 @@
         <w:rPr>
           <w:b/>
           <w:bCs/>
+          <w:noProof/>
         </w:rPr>
         <w:drawing>
           <wp:inline distT="0" distB="0" distL="0" distR="0" wp14:anchorId="0280D83B" wp14:editId="23F40C94">
@@ -879,6 +863,9 @@
         <w:jc w:val="center"/>
       </w:pPr>
       <w:r>
+        <w:rPr>
+          <w:noProof/>
+        </w:rPr>
         <w:drawing>
           <wp:inline distT="0" distB="0" distL="0" distR="0" wp14:anchorId="0C7EC316" wp14:editId="760EE959">
             <wp:extent cx="2644369" cy="167655"/>
@@ -938,6 +925,9 @@
         </w:rPr>
       </w:pPr>
       <w:r>
+        <w:rPr>
+          <w:noProof/>
+        </w:rPr>
         <w:drawing>
           <wp:inline distT="0" distB="0" distL="0" distR="0" wp14:anchorId="5D7AB14D" wp14:editId="46F0CF02">
             <wp:extent cx="4747671" cy="1158340"/>
@@ -1001,6 +991,7 @@
         <w:rPr>
           <w:b/>
           <w:bCs/>
+          <w:noProof/>
         </w:rPr>
         <w:drawing>
           <wp:inline distT="0" distB="0" distL="0" distR="0" wp14:anchorId="6AD3637A" wp14:editId="4A9C2513">
@@ -1074,6 +1065,7 @@
         <w:rPr>
           <w:b/>
           <w:bCs/>
+          <w:noProof/>
         </w:rPr>
         <w:drawing>
           <wp:inline distT="0" distB="0" distL="0" distR="0" wp14:anchorId="135193E4" wp14:editId="3BA34827">
@@ -1134,6 +1126,9 @@
     </w:p>
     <w:p>
       <w:r>
+        <w:rPr>
+          <w:noProof/>
+        </w:rPr>
         <w:drawing>
           <wp:inline distT="0" distB="0" distL="0" distR="0" wp14:anchorId="549986BA" wp14:editId="20D27F3D">
             <wp:extent cx="3901778" cy="1242168"/>
@@ -1178,6 +1173,9 @@
     </w:p>
     <w:p>
       <w:r>
+        <w:rPr>
+          <w:noProof/>
+        </w:rPr>
         <w:drawing>
           <wp:inline distT="0" distB="0" distL="0" distR="0" wp14:anchorId="6524CD9D" wp14:editId="4FF0E6FC">
             <wp:extent cx="2613887" cy="236240"/>
@@ -1203,6 +1201,397 @@
                     <a:xfrm>
                       <a:off x="0" y="0"/>
                       <a:ext cx="2613887" cy="236240"/>
+                    </a:xfrm>
+                    <a:prstGeom prst="rect">
+                      <a:avLst/>
+                    </a:prstGeom>
+                  </pic:spPr>
+                </pic:pic>
+              </a:graphicData>
+            </a:graphic>
+          </wp:inline>
+        </w:drawing>
+      </w:r>
+    </w:p>
+    <w:p/>
+    <w:p/>
+    <w:p/>
+    <w:p/>
+    <w:p/>
+    <w:p/>
+    <w:p/>
+    <w:p/>
+    <w:p/>
+    <w:p/>
+    <w:p/>
+    <w:p/>
+    <w:p/>
+    <w:p/>
+    <w:p/>
+    <w:p>
+      <w:pPr>
+        <w:rPr>
+          <w:b/>
+          <w:bCs/>
+        </w:rPr>
+      </w:pPr>
+      <w:r>
+        <w:rPr>
+          <w:b/>
+          <w:bCs/>
+        </w:rPr>
+        <w:lastRenderedPageBreak/>
+        <w:t>Triggers</w:t>
+      </w:r>
+    </w:p>
+    <w:p>
+      <w:r>
+        <w:t xml:space="preserve">Continuando con los puntos propuestos en el taller el siguiente paso es crear una tabla llamada </w:t>
+      </w:r>
+      <w:r>
+        <w:t>"control_de_cambios_librería"</w:t>
+      </w:r>
+      <w:r>
+        <w:t>.</w:t>
+      </w:r>
+    </w:p>
+    <w:p>
+      <w:pPr>
+        <w:rPr>
+          <w:lang w:val="en-US"/>
+        </w:rPr>
+      </w:pPr>
+      <w:r>
+        <w:drawing>
+          <wp:inline distT="0" distB="0" distL="0" distR="0" wp14:anchorId="11B750FA" wp14:editId="40AA4A7B">
+            <wp:extent cx="3520745" cy="983065"/>
+            <wp:effectExtent l="0" t="0" r="3810" b="7620"/>
+            <wp:docPr id="15" name="Imagen 15"/>
+            <wp:cNvGraphicFramePr>
+              <a:graphicFrameLocks xmlns:a="http://schemas.openxmlformats.org/drawingml/2006/main" noChangeAspect="1"/>
+            </wp:cNvGraphicFramePr>
+            <a:graphic xmlns:a="http://schemas.openxmlformats.org/drawingml/2006/main">
+              <a:graphicData uri="http://schemas.openxmlformats.org/drawingml/2006/picture">
+                <pic:pic xmlns:pic="http://schemas.openxmlformats.org/drawingml/2006/picture">
+                  <pic:nvPicPr>
+                    <pic:cNvPr id="1" name=""/>
+                    <pic:cNvPicPr/>
+                  </pic:nvPicPr>
+                  <pic:blipFill>
+                    <a:blip r:embed="rId19"/>
+                    <a:stretch>
+                      <a:fillRect/>
+                    </a:stretch>
+                  </pic:blipFill>
+                  <pic:spPr>
+                    <a:xfrm>
+                      <a:off x="0" y="0"/>
+                      <a:ext cx="3520745" cy="983065"/>
+                    </a:xfrm>
+                    <a:prstGeom prst="rect">
+                      <a:avLst/>
+                    </a:prstGeom>
+                  </pic:spPr>
+                </pic:pic>
+              </a:graphicData>
+            </a:graphic>
+          </wp:inline>
+        </w:drawing>
+      </w:r>
+    </w:p>
+    <w:p>
+      <w:r>
+        <w:t>Una vez creada esta table e</w:t>
+      </w:r>
+      <w:r>
+        <w:t>n la cual se almacenaran los resultados de los triggers que se realicen, procedemos a realizar el primer trigger, el cual nos avisara quien y cuando se realizó una inserción de datos en la tabla libro.</w:t>
+      </w:r>
+    </w:p>
+    <w:p>
+      <w:pPr>
+        <w:rPr>
+          <w:b/>
+          <w:bCs/>
+        </w:rPr>
+      </w:pPr>
+      <w:r>
+        <w:rPr>
+          <w:b/>
+          <w:bCs/>
+        </w:rPr>
+        <w:t>Trigger insertar:</w:t>
+      </w:r>
+    </w:p>
+    <w:p>
+      <w:pPr>
+        <w:rPr>
+          <w:b/>
+          <w:bCs/>
+        </w:rPr>
+      </w:pPr>
+      <w:r>
+        <w:rPr>
+          <w:b/>
+          <w:bCs/>
+        </w:rPr>
+        <w:drawing>
+          <wp:inline distT="0" distB="0" distL="0" distR="0" wp14:anchorId="4DE8994E" wp14:editId="6F4E25FE">
+            <wp:extent cx="4130398" cy="2255715"/>
+            <wp:effectExtent l="0" t="0" r="3810" b="0"/>
+            <wp:docPr id="16" name="Imagen 16"/>
+            <wp:cNvGraphicFramePr>
+              <a:graphicFrameLocks xmlns:a="http://schemas.openxmlformats.org/drawingml/2006/main" noChangeAspect="1"/>
+            </wp:cNvGraphicFramePr>
+            <a:graphic xmlns:a="http://schemas.openxmlformats.org/drawingml/2006/main">
+              <a:graphicData uri="http://schemas.openxmlformats.org/drawingml/2006/picture">
+                <pic:pic xmlns:pic="http://schemas.openxmlformats.org/drawingml/2006/picture">
+                  <pic:nvPicPr>
+                    <pic:cNvPr id="1" name=""/>
+                    <pic:cNvPicPr/>
+                  </pic:nvPicPr>
+                  <pic:blipFill>
+                    <a:blip r:embed="rId20"/>
+                    <a:stretch>
+                      <a:fillRect/>
+                    </a:stretch>
+                  </pic:blipFill>
+                  <pic:spPr>
+                    <a:xfrm>
+                      <a:off x="0" y="0"/>
+                      <a:ext cx="4130398" cy="2255715"/>
+                    </a:xfrm>
+                    <a:prstGeom prst="rect">
+                      <a:avLst/>
+                    </a:prstGeom>
+                  </pic:spPr>
+                </pic:pic>
+              </a:graphicData>
+            </a:graphic>
+          </wp:inline>
+        </w:drawing>
+      </w:r>
+    </w:p>
+    <w:p>
+      <w:pPr>
+        <w:rPr>
+          <w:b/>
+          <w:bCs/>
+        </w:rPr>
+      </w:pPr>
+      <w:r>
+        <w:rPr>
+          <w:b/>
+          <w:bCs/>
+        </w:rPr>
+        <w:t>Resultados:</w:t>
+      </w:r>
+    </w:p>
+    <w:p>
+      <w:pPr>
+        <w:rPr>
+          <w:b/>
+          <w:bCs/>
+        </w:rPr>
+      </w:pPr>
+      <w:r>
+        <w:rPr>
+          <w:b/>
+          <w:bCs/>
+        </w:rPr>
+        <w:drawing>
+          <wp:inline distT="0" distB="0" distL="0" distR="0" wp14:anchorId="6E183FE1" wp14:editId="1331B9E1">
+            <wp:extent cx="2834640" cy="862780"/>
+            <wp:effectExtent l="0" t="0" r="3810" b="0"/>
+            <wp:docPr id="17" name="Imagen 17"/>
+            <wp:cNvGraphicFramePr>
+              <a:graphicFrameLocks xmlns:a="http://schemas.openxmlformats.org/drawingml/2006/main" noChangeAspect="1"/>
+            </wp:cNvGraphicFramePr>
+            <a:graphic xmlns:a="http://schemas.openxmlformats.org/drawingml/2006/main">
+              <a:graphicData uri="http://schemas.openxmlformats.org/drawingml/2006/picture">
+                <pic:pic xmlns:pic="http://schemas.openxmlformats.org/drawingml/2006/picture">
+                  <pic:nvPicPr>
+                    <pic:cNvPr id="1" name=""/>
+                    <pic:cNvPicPr/>
+                  </pic:nvPicPr>
+                  <pic:blipFill rotWithShape="1">
+                    <a:blip r:embed="rId21"/>
+                    <a:srcRect b="30108"/>
+                    <a:stretch/>
+                  </pic:blipFill>
+                  <pic:spPr bwMode="auto">
+                    <a:xfrm>
+                      <a:off x="0" y="0"/>
+                      <a:ext cx="2834886" cy="862855"/>
+                    </a:xfrm>
+                    <a:prstGeom prst="rect">
+                      <a:avLst/>
+                    </a:prstGeom>
+                    <a:ln>
+                      <a:noFill/>
+                    </a:ln>
+                    <a:extLst>
+                      <a:ext uri="{53640926-AAD7-44D8-BBD7-CCE9431645EC}">
+                        <a14:shadowObscured xmlns:a14="http://schemas.microsoft.com/office/drawing/2010/main"/>
+                      </a:ext>
+                    </a:extLst>
+                  </pic:spPr>
+                </pic:pic>
+              </a:graphicData>
+            </a:graphic>
+          </wp:inline>
+        </w:drawing>
+      </w:r>
+    </w:p>
+    <w:p>
+      <w:pPr>
+        <w:rPr>
+          <w:b/>
+          <w:bCs/>
+        </w:rPr>
+      </w:pPr>
+    </w:p>
+    <w:p>
+      <w:pPr>
+        <w:rPr>
+          <w:b/>
+          <w:bCs/>
+        </w:rPr>
+      </w:pPr>
+    </w:p>
+    <w:p>
+      <w:pPr>
+        <w:rPr>
+          <w:b/>
+          <w:bCs/>
+        </w:rPr>
+      </w:pPr>
+    </w:p>
+    <w:p>
+      <w:pPr>
+        <w:rPr>
+          <w:b/>
+          <w:bCs/>
+        </w:rPr>
+      </w:pPr>
+    </w:p>
+    <w:p>
+      <w:pPr>
+        <w:rPr>
+          <w:b/>
+          <w:bCs/>
+        </w:rPr>
+      </w:pPr>
+    </w:p>
+    <w:p>
+      <w:pPr>
+        <w:rPr>
+          <w:b/>
+          <w:bCs/>
+        </w:rPr>
+      </w:pPr>
+    </w:p>
+    <w:p>
+      <w:pPr>
+        <w:rPr>
+          <w:b/>
+          <w:bCs/>
+        </w:rPr>
+      </w:pPr>
+      <w:r>
+        <w:rPr>
+          <w:b/>
+          <w:bCs/>
+        </w:rPr>
+        <w:lastRenderedPageBreak/>
+        <w:t>Trigger eliminar:</w:t>
+      </w:r>
+    </w:p>
+    <w:p>
+      <w:r>
+        <w:t>Ahora crearemos un trigger que permita guardar un registro cuando se eliminen datos de la tabla libro:</w:t>
+      </w:r>
+    </w:p>
+    <w:p>
+      <w:r>
+        <w:drawing>
+          <wp:inline distT="0" distB="0" distL="0" distR="0" wp14:anchorId="042EBC78" wp14:editId="1000EB56">
+            <wp:extent cx="4099915" cy="2217612"/>
+            <wp:effectExtent l="0" t="0" r="0" b="0"/>
+            <wp:docPr id="18" name="Imagen 18"/>
+            <wp:cNvGraphicFramePr>
+              <a:graphicFrameLocks xmlns:a="http://schemas.openxmlformats.org/drawingml/2006/main" noChangeAspect="1"/>
+            </wp:cNvGraphicFramePr>
+            <a:graphic xmlns:a="http://schemas.openxmlformats.org/drawingml/2006/main">
+              <a:graphicData uri="http://schemas.openxmlformats.org/drawingml/2006/picture">
+                <pic:pic xmlns:pic="http://schemas.openxmlformats.org/drawingml/2006/picture">
+                  <pic:nvPicPr>
+                    <pic:cNvPr id="1" name=""/>
+                    <pic:cNvPicPr/>
+                  </pic:nvPicPr>
+                  <pic:blipFill>
+                    <a:blip r:embed="rId22"/>
+                    <a:stretch>
+                      <a:fillRect/>
+                    </a:stretch>
+                  </pic:blipFill>
+                  <pic:spPr>
+                    <a:xfrm>
+                      <a:off x="0" y="0"/>
+                      <a:ext cx="4099915" cy="2217612"/>
+                    </a:xfrm>
+                    <a:prstGeom prst="rect">
+                      <a:avLst/>
+                    </a:prstGeom>
+                  </pic:spPr>
+                </pic:pic>
+              </a:graphicData>
+            </a:graphic>
+          </wp:inline>
+        </w:drawing>
+      </w:r>
+    </w:p>
+    <w:p>
+      <w:pPr>
+        <w:rPr>
+          <w:b/>
+          <w:bCs/>
+        </w:rPr>
+      </w:pPr>
+      <w:r>
+        <w:rPr>
+          <w:b/>
+          <w:bCs/>
+        </w:rPr>
+        <w:t>Resultados:</w:t>
+      </w:r>
+    </w:p>
+    <w:p>
+      <w:r>
+        <w:drawing>
+          <wp:inline distT="0" distB="0" distL="0" distR="0" wp14:anchorId="476DCBE9" wp14:editId="5A348BE0">
+            <wp:extent cx="2834886" cy="746825"/>
+            <wp:effectExtent l="0" t="0" r="3810" b="0"/>
+            <wp:docPr id="19" name="Imagen 19"/>
+            <wp:cNvGraphicFramePr>
+              <a:graphicFrameLocks xmlns:a="http://schemas.openxmlformats.org/drawingml/2006/main" noChangeAspect="1"/>
+            </wp:cNvGraphicFramePr>
+            <a:graphic xmlns:a="http://schemas.openxmlformats.org/drawingml/2006/main">
+              <a:graphicData uri="http://schemas.openxmlformats.org/drawingml/2006/picture">
+                <pic:pic xmlns:pic="http://schemas.openxmlformats.org/drawingml/2006/picture">
+                  <pic:nvPicPr>
+                    <pic:cNvPr id="1" name=""/>
+                    <pic:cNvPicPr/>
+                  </pic:nvPicPr>
+                  <pic:blipFill>
+                    <a:blip r:embed="rId23"/>
+                    <a:stretch>
+                      <a:fillRect/>
+                    </a:stretch>
+                  </pic:blipFill>
+                  <pic:spPr>
+                    <a:xfrm>
+                      <a:off x="0" y="0"/>
+                      <a:ext cx="2834886" cy="746825"/>
                     </a:xfrm>
                     <a:prstGeom prst="rect">
                       <a:avLst/>

</xml_diff>

<commit_message>
Se crean los procedimientos para Hospital, tabla medico
</commit_message>
<xml_diff>
--- a/Taller 6/Taller 6 Actividad 3.docx
+++ b/Taller 6/Taller 6 Actividad 3.docx
@@ -1167,8 +1167,32 @@
       </w:r>
     </w:p>
     <w:p>
-      <w:r>
-        <w:t>Llamada del método:</w:t>
+      <w:pPr>
+        <w:rPr>
+          <w:b/>
+          <w:bCs/>
+        </w:rPr>
+      </w:pPr>
+      <w:r>
+        <w:rPr>
+          <w:b/>
+          <w:bCs/>
+        </w:rPr>
+        <w:t xml:space="preserve">Llamada del </w:t>
+      </w:r>
+      <w:r>
+        <w:rPr>
+          <w:b/>
+          <w:bCs/>
+        </w:rPr>
+        <w:t>procedimiento</w:t>
+      </w:r>
+      <w:r>
+        <w:rPr>
+          <w:b/>
+          <w:bCs/>
+        </w:rPr>
+        <w:t>:</w:t>
       </w:r>
     </w:p>
     <w:p>
@@ -1213,6 +1237,26 @@
         </w:drawing>
       </w:r>
     </w:p>
+    <w:p>
+      <w:pPr>
+        <w:rPr>
+          <w:b/>
+          <w:bCs/>
+        </w:rPr>
+      </w:pPr>
+      <w:r>
+        <w:rPr>
+          <w:b/>
+          <w:bCs/>
+        </w:rPr>
+        <w:t>Resultado:</w:t>
+      </w:r>
+    </w:p>
+    <w:p>
+      <w:r>
+        <w:t>De esta no pongo resultados, si salió bien el registro seleccionado debería haber sido eliminado de la tabla.</w:t>
+      </w:r>
+    </w:p>
     <w:p/>
     <w:p/>
     <w:p/>
@@ -1228,19 +1272,19 @@
     <w:p/>
     <w:p/>
     <w:p/>
-    <w:p>
-      <w:pPr>
-        <w:rPr>
-          <w:b/>
-          <w:bCs/>
-        </w:rPr>
-      </w:pPr>
-      <w:r>
-        <w:rPr>
-          <w:b/>
-          <w:bCs/>
-        </w:rPr>
-        <w:lastRenderedPageBreak/>
+    <w:p/>
+    <w:p>
+      <w:pPr>
+        <w:rPr>
+          <w:b/>
+          <w:bCs/>
+        </w:rPr>
+      </w:pPr>
+      <w:r>
+        <w:rPr>
+          <w:b/>
+          <w:bCs/>
+        </w:rPr>
         <w:t>Triggers</w:t>
       </w:r>
     </w:p>
@@ -1262,6 +1306,9 @@
         </w:rPr>
       </w:pPr>
       <w:r>
+        <w:rPr>
+          <w:noProof/>
+        </w:rPr>
         <w:drawing>
           <wp:inline distT="0" distB="0" distL="0" distR="0" wp14:anchorId="11B750FA" wp14:editId="40AA4A7B">
             <wp:extent cx="3520745" cy="983065"/>
@@ -1333,6 +1380,7 @@
         <w:rPr>
           <w:b/>
           <w:bCs/>
+          <w:noProof/>
         </w:rPr>
         <w:drawing>
           <wp:inline distT="0" distB="0" distL="0" distR="0" wp14:anchorId="4DE8994E" wp14:editId="6F4E25FE">
@@ -1397,6 +1445,7 @@
         <w:rPr>
           <w:b/>
           <w:bCs/>
+          <w:noProof/>
         </w:rPr>
         <w:drawing>
           <wp:inline distT="0" distB="0" distL="0" distR="0" wp14:anchorId="6E183FE1" wp14:editId="1331B9E1">
@@ -1502,7 +1551,6 @@
           <w:b/>
           <w:bCs/>
         </w:rPr>
-        <w:lastRenderedPageBreak/>
         <w:t>Trigger eliminar:</w:t>
       </w:r>
     </w:p>
@@ -1513,6 +1561,9 @@
     </w:p>
     <w:p>
       <w:r>
+        <w:rPr>
+          <w:noProof/>
+        </w:rPr>
         <w:drawing>
           <wp:inline distT="0" distB="0" distL="0" distR="0" wp14:anchorId="042EBC78" wp14:editId="1000EB56">
             <wp:extent cx="4099915" cy="2217612"/>
@@ -1567,6 +1618,9 @@
     </w:p>
     <w:p>
       <w:r>
+        <w:rPr>
+          <w:noProof/>
+        </w:rPr>
         <w:drawing>
           <wp:inline distT="0" distB="0" distL="0" distR="0" wp14:anchorId="476DCBE9" wp14:editId="5A348BE0">
             <wp:extent cx="2834886" cy="746825"/>
@@ -1605,6 +1659,800 @@
       </w:r>
     </w:p>
     <w:p/>
+    <w:p/>
+    <w:p/>
+    <w:p/>
+    <w:p/>
+    <w:p/>
+    <w:p/>
+    <w:p/>
+    <w:p/>
+    <w:p/>
+    <w:p/>
+    <w:p/>
+    <w:p/>
+    <w:p/>
+    <w:p>
+      <w:r>
+        <w:t>Ahora ya podemos pasar al siguiente punto, este punto es bastante similar al que ya completamos, la única diferencia es que este proceso será realizado en la base de datos Hospital.</w:t>
+      </w:r>
+    </w:p>
+    <w:p>
+      <w:r>
+        <w:t>Para ello en esta oportunidad usaremos la tabla Medico:</w:t>
+      </w:r>
+    </w:p>
+    <w:p>
+      <w:pPr>
+        <w:rPr>
+          <w:b/>
+          <w:bCs/>
+        </w:rPr>
+      </w:pPr>
+      <w:r>
+        <w:rPr>
+          <w:b/>
+          <w:bCs/>
+        </w:rPr>
+        <w:t>Procedimiento agregar:</w:t>
+      </w:r>
+    </w:p>
+    <w:p>
+      <w:pPr>
+        <w:rPr>
+          <w:b/>
+          <w:bCs/>
+        </w:rPr>
+      </w:pPr>
+      <w:r>
+        <w:rPr>
+          <w:b/>
+          <w:bCs/>
+        </w:rPr>
+        <w:drawing>
+          <wp:inline distT="0" distB="0" distL="0" distR="0" wp14:anchorId="5D1FA62E" wp14:editId="3FD486D1">
+            <wp:extent cx="5612130" cy="1739265"/>
+            <wp:effectExtent l="0" t="0" r="7620" b="0"/>
+            <wp:docPr id="20" name="Imagen 20"/>
+            <wp:cNvGraphicFramePr>
+              <a:graphicFrameLocks xmlns:a="http://schemas.openxmlformats.org/drawingml/2006/main" noChangeAspect="1"/>
+            </wp:cNvGraphicFramePr>
+            <a:graphic xmlns:a="http://schemas.openxmlformats.org/drawingml/2006/main">
+              <a:graphicData uri="http://schemas.openxmlformats.org/drawingml/2006/picture">
+                <pic:pic xmlns:pic="http://schemas.openxmlformats.org/drawingml/2006/picture">
+                  <pic:nvPicPr>
+                    <pic:cNvPr id="1" name=""/>
+                    <pic:cNvPicPr/>
+                  </pic:nvPicPr>
+                  <pic:blipFill>
+                    <a:blip r:embed="rId24"/>
+                    <a:stretch>
+                      <a:fillRect/>
+                    </a:stretch>
+                  </pic:blipFill>
+                  <pic:spPr>
+                    <a:xfrm>
+                      <a:off x="0" y="0"/>
+                      <a:ext cx="5612130" cy="1739265"/>
+                    </a:xfrm>
+                    <a:prstGeom prst="rect">
+                      <a:avLst/>
+                    </a:prstGeom>
+                  </pic:spPr>
+                </pic:pic>
+              </a:graphicData>
+            </a:graphic>
+          </wp:inline>
+        </w:drawing>
+      </w:r>
+    </w:p>
+    <w:p>
+      <w:pPr>
+        <w:rPr>
+          <w:b/>
+          <w:bCs/>
+        </w:rPr>
+      </w:pPr>
+      <w:r>
+        <w:rPr>
+          <w:b/>
+          <w:bCs/>
+        </w:rPr>
+        <w:t>Llamada del procedimiento:</w:t>
+      </w:r>
+    </w:p>
+    <w:p>
+      <w:pPr>
+        <w:rPr>
+          <w:b/>
+          <w:bCs/>
+        </w:rPr>
+      </w:pPr>
+      <w:r>
+        <w:rPr>
+          <w:b/>
+          <w:bCs/>
+        </w:rPr>
+        <w:drawing>
+          <wp:inline distT="0" distB="0" distL="0" distR="0" wp14:anchorId="599A444C" wp14:editId="0E3B0575">
+            <wp:extent cx="4366638" cy="243861"/>
+            <wp:effectExtent l="0" t="0" r="0" b="3810"/>
+            <wp:docPr id="21" name="Imagen 21"/>
+            <wp:cNvGraphicFramePr>
+              <a:graphicFrameLocks xmlns:a="http://schemas.openxmlformats.org/drawingml/2006/main" noChangeAspect="1"/>
+            </wp:cNvGraphicFramePr>
+            <a:graphic xmlns:a="http://schemas.openxmlformats.org/drawingml/2006/main">
+              <a:graphicData uri="http://schemas.openxmlformats.org/drawingml/2006/picture">
+                <pic:pic xmlns:pic="http://schemas.openxmlformats.org/drawingml/2006/picture">
+                  <pic:nvPicPr>
+                    <pic:cNvPr id="1" name=""/>
+                    <pic:cNvPicPr/>
+                  </pic:nvPicPr>
+                  <pic:blipFill>
+                    <a:blip r:embed="rId25"/>
+                    <a:stretch>
+                      <a:fillRect/>
+                    </a:stretch>
+                  </pic:blipFill>
+                  <pic:spPr>
+                    <a:xfrm>
+                      <a:off x="0" y="0"/>
+                      <a:ext cx="4366638" cy="243861"/>
+                    </a:xfrm>
+                    <a:prstGeom prst="rect">
+                      <a:avLst/>
+                    </a:prstGeom>
+                  </pic:spPr>
+                </pic:pic>
+              </a:graphicData>
+            </a:graphic>
+          </wp:inline>
+        </w:drawing>
+      </w:r>
+    </w:p>
+    <w:p>
+      <w:pPr>
+        <w:rPr>
+          <w:b/>
+          <w:bCs/>
+        </w:rPr>
+      </w:pPr>
+      <w:r>
+        <w:rPr>
+          <w:b/>
+          <w:bCs/>
+        </w:rPr>
+        <w:t>Resultado:</w:t>
+      </w:r>
+      <w:r>
+        <w:rPr>
+          <w:b/>
+          <w:bCs/>
+        </w:rPr>
+        <w:br/>
+      </w:r>
+      <w:r>
+        <w:rPr>
+          <w:b/>
+          <w:bCs/>
+        </w:rPr>
+        <w:drawing>
+          <wp:inline distT="0" distB="0" distL="0" distR="0" wp14:anchorId="2E1644A8" wp14:editId="2754A837">
+            <wp:extent cx="3429297" cy="731583"/>
+            <wp:effectExtent l="0" t="0" r="0" b="0"/>
+            <wp:docPr id="22" name="Imagen 22"/>
+            <wp:cNvGraphicFramePr>
+              <a:graphicFrameLocks xmlns:a="http://schemas.openxmlformats.org/drawingml/2006/main" noChangeAspect="1"/>
+            </wp:cNvGraphicFramePr>
+            <a:graphic xmlns:a="http://schemas.openxmlformats.org/drawingml/2006/main">
+              <a:graphicData uri="http://schemas.openxmlformats.org/drawingml/2006/picture">
+                <pic:pic xmlns:pic="http://schemas.openxmlformats.org/drawingml/2006/picture">
+                  <pic:nvPicPr>
+                    <pic:cNvPr id="1" name=""/>
+                    <pic:cNvPicPr/>
+                  </pic:nvPicPr>
+                  <pic:blipFill>
+                    <a:blip r:embed="rId26"/>
+                    <a:stretch>
+                      <a:fillRect/>
+                    </a:stretch>
+                  </pic:blipFill>
+                  <pic:spPr>
+                    <a:xfrm>
+                      <a:off x="0" y="0"/>
+                      <a:ext cx="3429297" cy="731583"/>
+                    </a:xfrm>
+                    <a:prstGeom prst="rect">
+                      <a:avLst/>
+                    </a:prstGeom>
+                  </pic:spPr>
+                </pic:pic>
+              </a:graphicData>
+            </a:graphic>
+          </wp:inline>
+        </w:drawing>
+      </w:r>
+    </w:p>
+    <w:p>
+      <w:pPr>
+        <w:rPr>
+          <w:b/>
+          <w:bCs/>
+        </w:rPr>
+      </w:pPr>
+    </w:p>
+    <w:p>
+      <w:pPr>
+        <w:rPr>
+          <w:b/>
+          <w:bCs/>
+        </w:rPr>
+      </w:pPr>
+      <w:r>
+        <w:rPr>
+          <w:b/>
+          <w:bCs/>
+        </w:rPr>
+        <w:t>Procedimiento actualizar:</w:t>
+      </w:r>
+    </w:p>
+    <w:p>
+      <w:pPr>
+        <w:rPr>
+          <w:b/>
+          <w:bCs/>
+        </w:rPr>
+      </w:pPr>
+      <w:r>
+        <w:rPr>
+          <w:b/>
+          <w:bCs/>
+        </w:rPr>
+        <w:drawing>
+          <wp:inline distT="0" distB="0" distL="0" distR="0" wp14:anchorId="4D688D00" wp14:editId="02CA33DE">
+            <wp:extent cx="5612130" cy="1479550"/>
+            <wp:effectExtent l="0" t="0" r="7620" b="6350"/>
+            <wp:docPr id="23" name="Imagen 23"/>
+            <wp:cNvGraphicFramePr>
+              <a:graphicFrameLocks xmlns:a="http://schemas.openxmlformats.org/drawingml/2006/main" noChangeAspect="1"/>
+            </wp:cNvGraphicFramePr>
+            <a:graphic xmlns:a="http://schemas.openxmlformats.org/drawingml/2006/main">
+              <a:graphicData uri="http://schemas.openxmlformats.org/drawingml/2006/picture">
+                <pic:pic xmlns:pic="http://schemas.openxmlformats.org/drawingml/2006/picture">
+                  <pic:nvPicPr>
+                    <pic:cNvPr id="1" name=""/>
+                    <pic:cNvPicPr/>
+                  </pic:nvPicPr>
+                  <pic:blipFill>
+                    <a:blip r:embed="rId27"/>
+                    <a:stretch>
+                      <a:fillRect/>
+                    </a:stretch>
+                  </pic:blipFill>
+                  <pic:spPr>
+                    <a:xfrm>
+                      <a:off x="0" y="0"/>
+                      <a:ext cx="5612130" cy="1479550"/>
+                    </a:xfrm>
+                    <a:prstGeom prst="rect">
+                      <a:avLst/>
+                    </a:prstGeom>
+                  </pic:spPr>
+                </pic:pic>
+              </a:graphicData>
+            </a:graphic>
+          </wp:inline>
+        </w:drawing>
+      </w:r>
+    </w:p>
+    <w:p>
+      <w:pPr>
+        <w:rPr>
+          <w:b/>
+          <w:bCs/>
+        </w:rPr>
+      </w:pPr>
+      <w:r>
+        <w:rPr>
+          <w:b/>
+          <w:bCs/>
+        </w:rPr>
+        <w:t>Llamada procedimiento:</w:t>
+      </w:r>
+    </w:p>
+    <w:p>
+      <w:pPr>
+        <w:rPr>
+          <w:b/>
+          <w:bCs/>
+        </w:rPr>
+      </w:pPr>
+      <w:r>
+        <w:rPr>
+          <w:b/>
+          <w:bCs/>
+        </w:rPr>
+        <w:drawing>
+          <wp:inline distT="0" distB="0" distL="0" distR="0" wp14:anchorId="41D93EE2" wp14:editId="464E3759">
+            <wp:extent cx="4511431" cy="228620"/>
+            <wp:effectExtent l="0" t="0" r="3810" b="0"/>
+            <wp:docPr id="24" name="Imagen 24"/>
+            <wp:cNvGraphicFramePr>
+              <a:graphicFrameLocks xmlns:a="http://schemas.openxmlformats.org/drawingml/2006/main" noChangeAspect="1"/>
+            </wp:cNvGraphicFramePr>
+            <a:graphic xmlns:a="http://schemas.openxmlformats.org/drawingml/2006/main">
+              <a:graphicData uri="http://schemas.openxmlformats.org/drawingml/2006/picture">
+                <pic:pic xmlns:pic="http://schemas.openxmlformats.org/drawingml/2006/picture">
+                  <pic:nvPicPr>
+                    <pic:cNvPr id="1" name=""/>
+                    <pic:cNvPicPr/>
+                  </pic:nvPicPr>
+                  <pic:blipFill>
+                    <a:blip r:embed="rId28"/>
+                    <a:stretch>
+                      <a:fillRect/>
+                    </a:stretch>
+                  </pic:blipFill>
+                  <pic:spPr>
+                    <a:xfrm>
+                      <a:off x="0" y="0"/>
+                      <a:ext cx="4511431" cy="228620"/>
+                    </a:xfrm>
+                    <a:prstGeom prst="rect">
+                      <a:avLst/>
+                    </a:prstGeom>
+                  </pic:spPr>
+                </pic:pic>
+              </a:graphicData>
+            </a:graphic>
+          </wp:inline>
+        </w:drawing>
+      </w:r>
+    </w:p>
+    <w:p>
+      <w:pPr>
+        <w:rPr>
+          <w:b/>
+          <w:bCs/>
+        </w:rPr>
+      </w:pPr>
+    </w:p>
+    <w:p>
+      <w:pPr>
+        <w:rPr>
+          <w:b/>
+          <w:bCs/>
+        </w:rPr>
+      </w:pPr>
+    </w:p>
+    <w:p>
+      <w:pPr>
+        <w:rPr>
+          <w:b/>
+          <w:bCs/>
+        </w:rPr>
+      </w:pPr>
+    </w:p>
+    <w:p>
+      <w:pPr>
+        <w:rPr>
+          <w:b/>
+          <w:bCs/>
+        </w:rPr>
+      </w:pPr>
+      <w:r>
+        <w:rPr>
+          <w:b/>
+          <w:bCs/>
+        </w:rPr>
+        <w:t>Resultados:</w:t>
+      </w:r>
+    </w:p>
+    <w:p>
+      <w:pPr>
+        <w:rPr>
+          <w:b/>
+          <w:bCs/>
+        </w:rPr>
+      </w:pPr>
+      <w:r>
+        <w:rPr>
+          <w:b/>
+          <w:bCs/>
+        </w:rPr>
+        <w:drawing>
+          <wp:inline distT="0" distB="0" distL="0" distR="0" wp14:anchorId="3DCA064A" wp14:editId="0A601B21">
+            <wp:extent cx="3292125" cy="876376"/>
+            <wp:effectExtent l="0" t="0" r="3810" b="0"/>
+            <wp:docPr id="26" name="Imagen 26"/>
+            <wp:cNvGraphicFramePr>
+              <a:graphicFrameLocks xmlns:a="http://schemas.openxmlformats.org/drawingml/2006/main" noChangeAspect="1"/>
+            </wp:cNvGraphicFramePr>
+            <a:graphic xmlns:a="http://schemas.openxmlformats.org/drawingml/2006/main">
+              <a:graphicData uri="http://schemas.openxmlformats.org/drawingml/2006/picture">
+                <pic:pic xmlns:pic="http://schemas.openxmlformats.org/drawingml/2006/picture">
+                  <pic:nvPicPr>
+                    <pic:cNvPr id="1" name=""/>
+                    <pic:cNvPicPr/>
+                  </pic:nvPicPr>
+                  <pic:blipFill>
+                    <a:blip r:embed="rId29"/>
+                    <a:stretch>
+                      <a:fillRect/>
+                    </a:stretch>
+                  </pic:blipFill>
+                  <pic:spPr>
+                    <a:xfrm>
+                      <a:off x="0" y="0"/>
+                      <a:ext cx="3292125" cy="876376"/>
+                    </a:xfrm>
+                    <a:prstGeom prst="rect">
+                      <a:avLst/>
+                    </a:prstGeom>
+                  </pic:spPr>
+                </pic:pic>
+              </a:graphicData>
+            </a:graphic>
+          </wp:inline>
+        </w:drawing>
+      </w:r>
+    </w:p>
+    <w:p>
+      <w:pPr>
+        <w:rPr>
+          <w:b/>
+          <w:bCs/>
+        </w:rPr>
+      </w:pPr>
+      <w:r>
+        <w:rPr>
+          <w:b/>
+          <w:bCs/>
+        </w:rPr>
+        <w:t>Procedimiento consultar:</w:t>
+      </w:r>
+    </w:p>
+    <w:p>
+      <w:pPr>
+        <w:rPr>
+          <w:b/>
+          <w:bCs/>
+        </w:rPr>
+      </w:pPr>
+      <w:r>
+        <w:rPr>
+          <w:b/>
+          <w:bCs/>
+        </w:rPr>
+        <w:drawing>
+          <wp:inline distT="0" distB="0" distL="0" distR="0" wp14:anchorId="71A8393C" wp14:editId="5DA8AB0E">
+            <wp:extent cx="4991533" cy="1204064"/>
+            <wp:effectExtent l="0" t="0" r="0" b="0"/>
+            <wp:docPr id="27" name="Imagen 27"/>
+            <wp:cNvGraphicFramePr>
+              <a:graphicFrameLocks xmlns:a="http://schemas.openxmlformats.org/drawingml/2006/main" noChangeAspect="1"/>
+            </wp:cNvGraphicFramePr>
+            <a:graphic xmlns:a="http://schemas.openxmlformats.org/drawingml/2006/main">
+              <a:graphicData uri="http://schemas.openxmlformats.org/drawingml/2006/picture">
+                <pic:pic xmlns:pic="http://schemas.openxmlformats.org/drawingml/2006/picture">
+                  <pic:nvPicPr>
+                    <pic:cNvPr id="1" name=""/>
+                    <pic:cNvPicPr/>
+                  </pic:nvPicPr>
+                  <pic:blipFill>
+                    <a:blip r:embed="rId30"/>
+                    <a:stretch>
+                      <a:fillRect/>
+                    </a:stretch>
+                  </pic:blipFill>
+                  <pic:spPr>
+                    <a:xfrm>
+                      <a:off x="0" y="0"/>
+                      <a:ext cx="4991533" cy="1204064"/>
+                    </a:xfrm>
+                    <a:prstGeom prst="rect">
+                      <a:avLst/>
+                    </a:prstGeom>
+                  </pic:spPr>
+                </pic:pic>
+              </a:graphicData>
+            </a:graphic>
+          </wp:inline>
+        </w:drawing>
+      </w:r>
+    </w:p>
+    <w:p>
+      <w:pPr>
+        <w:rPr>
+          <w:b/>
+          <w:bCs/>
+        </w:rPr>
+      </w:pPr>
+      <w:r>
+        <w:rPr>
+          <w:b/>
+          <w:bCs/>
+        </w:rPr>
+        <w:t>Llamada procedimiento consultar:</w:t>
+      </w:r>
+      <w:r>
+        <w:rPr>
+          <w:b/>
+          <w:bCs/>
+        </w:rPr>
+        <w:br/>
+      </w:r>
+      <w:r>
+        <w:rPr>
+          <w:b/>
+          <w:bCs/>
+        </w:rPr>
+        <w:drawing>
+          <wp:inline distT="0" distB="0" distL="0" distR="0" wp14:anchorId="3E0C0FC4" wp14:editId="6FC5AF30">
+            <wp:extent cx="2514818" cy="167655"/>
+            <wp:effectExtent l="0" t="0" r="0" b="3810"/>
+            <wp:docPr id="28" name="Imagen 28"/>
+            <wp:cNvGraphicFramePr>
+              <a:graphicFrameLocks xmlns:a="http://schemas.openxmlformats.org/drawingml/2006/main" noChangeAspect="1"/>
+            </wp:cNvGraphicFramePr>
+            <a:graphic xmlns:a="http://schemas.openxmlformats.org/drawingml/2006/main">
+              <a:graphicData uri="http://schemas.openxmlformats.org/drawingml/2006/picture">
+                <pic:pic xmlns:pic="http://schemas.openxmlformats.org/drawingml/2006/picture">
+                  <pic:nvPicPr>
+                    <pic:cNvPr id="1" name=""/>
+                    <pic:cNvPicPr/>
+                  </pic:nvPicPr>
+                  <pic:blipFill>
+                    <a:blip r:embed="rId31"/>
+                    <a:stretch>
+                      <a:fillRect/>
+                    </a:stretch>
+                  </pic:blipFill>
+                  <pic:spPr>
+                    <a:xfrm>
+                      <a:off x="0" y="0"/>
+                      <a:ext cx="2514818" cy="167655"/>
+                    </a:xfrm>
+                    <a:prstGeom prst="rect">
+                      <a:avLst/>
+                    </a:prstGeom>
+                  </pic:spPr>
+                </pic:pic>
+              </a:graphicData>
+            </a:graphic>
+          </wp:inline>
+        </w:drawing>
+      </w:r>
+    </w:p>
+    <w:p>
+      <w:pPr>
+        <w:rPr>
+          <w:b/>
+          <w:bCs/>
+        </w:rPr>
+      </w:pPr>
+      <w:r>
+        <w:rPr>
+          <w:b/>
+          <w:bCs/>
+        </w:rPr>
+        <w:t>Resultado:</w:t>
+      </w:r>
+    </w:p>
+    <w:p>
+      <w:pPr>
+        <w:rPr>
+          <w:b/>
+          <w:bCs/>
+        </w:rPr>
+      </w:pPr>
+      <w:r>
+        <w:rPr>
+          <w:b/>
+          <w:bCs/>
+        </w:rPr>
+        <w:drawing>
+          <wp:inline distT="0" distB="0" distL="0" distR="0" wp14:anchorId="36FD55A3" wp14:editId="2FCB1AB8">
+            <wp:extent cx="3299746" cy="632515"/>
+            <wp:effectExtent l="0" t="0" r="0" b="0"/>
+            <wp:docPr id="29" name="Imagen 29"/>
+            <wp:cNvGraphicFramePr>
+              <a:graphicFrameLocks xmlns:a="http://schemas.openxmlformats.org/drawingml/2006/main" noChangeAspect="1"/>
+            </wp:cNvGraphicFramePr>
+            <a:graphic xmlns:a="http://schemas.openxmlformats.org/drawingml/2006/main">
+              <a:graphicData uri="http://schemas.openxmlformats.org/drawingml/2006/picture">
+                <pic:pic xmlns:pic="http://schemas.openxmlformats.org/drawingml/2006/picture">
+                  <pic:nvPicPr>
+                    <pic:cNvPr id="1" name=""/>
+                    <pic:cNvPicPr/>
+                  </pic:nvPicPr>
+                  <pic:blipFill>
+                    <a:blip r:embed="rId32"/>
+                    <a:stretch>
+                      <a:fillRect/>
+                    </a:stretch>
+                  </pic:blipFill>
+                  <pic:spPr>
+                    <a:xfrm>
+                      <a:off x="0" y="0"/>
+                      <a:ext cx="3299746" cy="632515"/>
+                    </a:xfrm>
+                    <a:prstGeom prst="rect">
+                      <a:avLst/>
+                    </a:prstGeom>
+                  </pic:spPr>
+                </pic:pic>
+              </a:graphicData>
+            </a:graphic>
+          </wp:inline>
+        </w:drawing>
+      </w:r>
+    </w:p>
+    <w:p>
+      <w:pPr>
+        <w:rPr>
+          <w:b/>
+          <w:bCs/>
+        </w:rPr>
+      </w:pPr>
+      <w:r>
+        <w:rPr>
+          <w:b/>
+          <w:bCs/>
+        </w:rPr>
+        <w:t>Procedimiento eliminar medico:</w:t>
+      </w:r>
+    </w:p>
+    <w:p>
+      <w:pPr>
+        <w:rPr>
+          <w:b/>
+          <w:bCs/>
+        </w:rPr>
+      </w:pPr>
+      <w:r>
+        <w:rPr>
+          <w:b/>
+          <w:bCs/>
+        </w:rPr>
+        <w:drawing>
+          <wp:inline distT="0" distB="0" distL="0" distR="0" wp14:anchorId="26E48129" wp14:editId="273BD7C4">
+            <wp:extent cx="4359018" cy="1577477"/>
+            <wp:effectExtent l="0" t="0" r="3810" b="3810"/>
+            <wp:docPr id="30" name="Imagen 30"/>
+            <wp:cNvGraphicFramePr>
+              <a:graphicFrameLocks xmlns:a="http://schemas.openxmlformats.org/drawingml/2006/main" noChangeAspect="1"/>
+            </wp:cNvGraphicFramePr>
+            <a:graphic xmlns:a="http://schemas.openxmlformats.org/drawingml/2006/main">
+              <a:graphicData uri="http://schemas.openxmlformats.org/drawingml/2006/picture">
+                <pic:pic xmlns:pic="http://schemas.openxmlformats.org/drawingml/2006/picture">
+                  <pic:nvPicPr>
+                    <pic:cNvPr id="1" name=""/>
+                    <pic:cNvPicPr/>
+                  </pic:nvPicPr>
+                  <pic:blipFill>
+                    <a:blip r:embed="rId33"/>
+                    <a:stretch>
+                      <a:fillRect/>
+                    </a:stretch>
+                  </pic:blipFill>
+                  <pic:spPr>
+                    <a:xfrm>
+                      <a:off x="0" y="0"/>
+                      <a:ext cx="4359018" cy="1577477"/>
+                    </a:xfrm>
+                    <a:prstGeom prst="rect">
+                      <a:avLst/>
+                    </a:prstGeom>
+                  </pic:spPr>
+                </pic:pic>
+              </a:graphicData>
+            </a:graphic>
+          </wp:inline>
+        </w:drawing>
+      </w:r>
+    </w:p>
+    <w:p>
+      <w:pPr>
+        <w:rPr>
+          <w:b/>
+          <w:bCs/>
+        </w:rPr>
+      </w:pPr>
+      <w:r>
+        <w:rPr>
+          <w:b/>
+          <w:bCs/>
+        </w:rPr>
+        <w:t>Llamada del procedimiento eliminar:</w:t>
+      </w:r>
+    </w:p>
+    <w:p>
+      <w:pPr>
+        <w:rPr>
+          <w:b/>
+          <w:bCs/>
+        </w:rPr>
+      </w:pPr>
+      <w:r>
+        <w:rPr>
+          <w:b/>
+          <w:bCs/>
+        </w:rPr>
+        <w:drawing>
+          <wp:inline distT="0" distB="0" distL="0" distR="0" wp14:anchorId="0A7F0ED1" wp14:editId="47681FE6">
+            <wp:extent cx="2248095" cy="167655"/>
+            <wp:effectExtent l="0" t="0" r="0" b="3810"/>
+            <wp:docPr id="31" name="Imagen 31"/>
+            <wp:cNvGraphicFramePr>
+              <a:graphicFrameLocks xmlns:a="http://schemas.openxmlformats.org/drawingml/2006/main" noChangeAspect="1"/>
+            </wp:cNvGraphicFramePr>
+            <a:graphic xmlns:a="http://schemas.openxmlformats.org/drawingml/2006/main">
+              <a:graphicData uri="http://schemas.openxmlformats.org/drawingml/2006/picture">
+                <pic:pic xmlns:pic="http://schemas.openxmlformats.org/drawingml/2006/picture">
+                  <pic:nvPicPr>
+                    <pic:cNvPr id="1" name=""/>
+                    <pic:cNvPicPr/>
+                  </pic:nvPicPr>
+                  <pic:blipFill>
+                    <a:blip r:embed="rId34"/>
+                    <a:stretch>
+                      <a:fillRect/>
+                    </a:stretch>
+                  </pic:blipFill>
+                  <pic:spPr>
+                    <a:xfrm>
+                      <a:off x="0" y="0"/>
+                      <a:ext cx="2248095" cy="167655"/>
+                    </a:xfrm>
+                    <a:prstGeom prst="rect">
+                      <a:avLst/>
+                    </a:prstGeom>
+                  </pic:spPr>
+                </pic:pic>
+              </a:graphicData>
+            </a:graphic>
+          </wp:inline>
+        </w:drawing>
+      </w:r>
+    </w:p>
+    <w:p>
+      <w:pPr>
+        <w:rPr>
+          <w:b/>
+          <w:bCs/>
+        </w:rPr>
+      </w:pPr>
+    </w:p>
+    <w:p>
+      <w:pPr>
+        <w:rPr>
+          <w:b/>
+          <w:bCs/>
+        </w:rPr>
+      </w:pPr>
+    </w:p>
+    <w:p>
+      <w:pPr>
+        <w:rPr>
+          <w:b/>
+          <w:bCs/>
+        </w:rPr>
+      </w:pPr>
+      <w:r>
+        <w:rPr>
+          <w:b/>
+          <w:bCs/>
+        </w:rPr>
+        <w:lastRenderedPageBreak/>
+        <w:t>Resultado:</w:t>
+      </w:r>
+    </w:p>
+    <w:p>
+      <w:r>
+        <w:t>De esta no pongo resultados, si salió bien el registro seleccionado debería haber sido eliminado de la tabla.</w:t>
+      </w:r>
+    </w:p>
     <w:sectPr>
       <w:pgSz w:w="12240" w:h="15840"/>
       <w:pgMar w:top="1417" w:right="1701" w:bottom="1417" w:left="1701" w:header="708" w:footer="708" w:gutter="0"/>
@@ -2286,6 +3134,7 @@
   <w:style w:type="paragraph" w:default="1" w:styleId="Normal">
     <w:name w:val="Normal"/>
     <w:qFormat/>
+    <w:rsid w:val="005E5697"/>
   </w:style>
   <w:style w:type="character" w:default="1" w:styleId="Fuentedeprrafopredeter">
     <w:name w:val="Default Paragraph Font"/>

</xml_diff>